<commit_message>
Added Benutzerhandbuch Modul GDPR Base 1.0
</commit_message>
<xml_diff>
--- a/documentation/UserManual_de.docx
+++ b/documentation/UserManual_de.docx
@@ -91,7 +91,7 @@
       </w:pPr>
       <w:bookmarkStart w:id="1" w:name="_Toc165112072"/>
       <w:bookmarkStart w:id="2" w:name="_Toc185061112"/>
-      <w:bookmarkStart w:id="3" w:name="_Toc510518617"/>
+      <w:bookmarkStart w:id="3" w:name="_Toc510784550"/>
       <w:r>
         <w:rPr>
           <w:lang w:val="de-DE"/>
@@ -232,7 +232,7 @@
           <w:lang w:val="de-DE"/>
         </w:rPr>
       </w:pPr>
-      <w:bookmarkStart w:id="4" w:name="_Toc510518618"/>
+      <w:bookmarkStart w:id="4" w:name="_Toc510784551"/>
       <w:r>
         <w:rPr>
           <w:lang w:val="de-DE"/>
@@ -249,7 +249,15 @@
     <w:p/>
     <w:p>
       <w:r>
-        <w:t>Die Software für den OXID eShop Community Edition wird unter der GNU General Public License v3 veröf</w:t>
+        <w:t xml:space="preserve">Die Software für den OXID eShop Community Edition wird unter der GNU General Public </w:t>
+      </w:r>
+      <w:proofErr w:type="spellStart"/>
+      <w:r>
+        <w:t>License</w:t>
+      </w:r>
+      <w:proofErr w:type="spellEnd"/>
+      <w:r>
+        <w:t xml:space="preserve"> v3 veröf</w:t>
       </w:r>
       <w:r>
         <w:softHyphen/>
@@ -261,7 +269,15 @@
         <w:t>diese</w:t>
       </w:r>
       <w:r>
-        <w:t xml:space="preserve"> entsprechend den von der Free Software Foundation herausgegebenen Lizenz</w:t>
+        <w:t xml:space="preserve"> entsprechend den von der Free Software </w:t>
+      </w:r>
+      <w:proofErr w:type="spellStart"/>
+      <w:r>
+        <w:t>Foundation</w:t>
+      </w:r>
+      <w:proofErr w:type="spellEnd"/>
+      <w:r>
+        <w:t xml:space="preserve"> herausgegebenen Lizenz</w:t>
       </w:r>
       <w:r>
         <w:softHyphen/>
@@ -279,7 +295,15 @@
     <w:p/>
     <w:p>
       <w:r>
-        <w:t>Die Software für den OXID eShop Professional und Enterprise Edition wird unter kommerzieller Lizenz veröffentlicht. Die alleinigen Rechte an der Software liegen ausschließlich bei der OXID eSales AG. Eine Dekompilierung des Quellcodes, unerlaubte Vervielfältigung sowie die Weitergabe an</w:t>
+        <w:t xml:space="preserve">Die Software für den OXID eShop Professional und Enterprise Edition wird unter kommerzieller Lizenz veröffentlicht. Die alleinigen Rechte an der Software liegen ausschließlich bei der OXID eSales AG. Eine </w:t>
+      </w:r>
+      <w:proofErr w:type="spellStart"/>
+      <w:r>
+        <w:t>Dekompilierung</w:t>
+      </w:r>
+      <w:proofErr w:type="spellEnd"/>
+      <w:r>
+        <w:t xml:space="preserve"> des Quellcodes, unerlaubte Vervielfältigung sowie die Weitergabe an</w:t>
       </w:r>
     </w:p>
     <w:p>
@@ -315,10 +339,10 @@
       <w:bookmarkStart w:id="9" w:name="_Toc223771708"/>
       <w:bookmarkStart w:id="10" w:name="_Toc223935712"/>
       <w:bookmarkStart w:id="11" w:name="_Toc230412497"/>
-      <w:bookmarkStart w:id="12" w:name="_Toc510518619"/>
-      <w:bookmarkStart w:id="13" w:name="_Toc158887473"/>
-      <w:bookmarkStart w:id="14" w:name="_Toc165112074"/>
-      <w:bookmarkStart w:id="15" w:name="_Toc185061114"/>
+      <w:bookmarkStart w:id="12" w:name="_Toc158887473"/>
+      <w:bookmarkStart w:id="13" w:name="_Toc165112074"/>
+      <w:bookmarkStart w:id="14" w:name="_Toc185061114"/>
+      <w:bookmarkStart w:id="15" w:name="_Toc510784552"/>
       <w:r>
         <w:rPr>
           <w:lang w:val="de-DE"/>
@@ -333,7 +357,7 @@
       <w:bookmarkEnd w:id="9"/>
       <w:bookmarkEnd w:id="10"/>
       <w:bookmarkEnd w:id="11"/>
-      <w:bookmarkEnd w:id="12"/>
+      <w:bookmarkEnd w:id="15"/>
     </w:p>
     <w:p>
       <w:r>
@@ -403,16 +427,16 @@
           <w:lang w:val="de-DE"/>
         </w:rPr>
       </w:pPr>
-      <w:bookmarkStart w:id="16" w:name="_Toc510518620"/>
+      <w:bookmarkStart w:id="16" w:name="_Toc510784553"/>
       <w:r>
         <w:rPr>
           <w:lang w:val="de-DE"/>
         </w:rPr>
         <w:t>Impressum</w:t>
       </w:r>
+      <w:bookmarkEnd w:id="12"/>
       <w:bookmarkEnd w:id="13"/>
       <w:bookmarkEnd w:id="14"/>
-      <w:bookmarkEnd w:id="15"/>
       <w:bookmarkEnd w:id="16"/>
     </w:p>
     <w:p>
@@ -421,8 +445,13 @@
       </w:r>
     </w:p>
     <w:p>
-      <w:r>
-        <w:t>Bertoldstraße 48</w:t>
+      <w:proofErr w:type="spellStart"/>
+      <w:r>
+        <w:t>Bertoldstraße</w:t>
+      </w:r>
+      <w:proofErr w:type="spellEnd"/>
+      <w:r>
+        <w:t xml:space="preserve"> 48</w:t>
       </w:r>
     </w:p>
     <w:p>
@@ -458,7 +487,15 @@
         <w:t xml:space="preserve">Aufsichtsrat: </w:t>
       </w:r>
       <w:r>
-        <w:t xml:space="preserve">Michael Schlenk </w:t>
+        <w:t xml:space="preserve">Michael </w:t>
+      </w:r>
+      <w:proofErr w:type="spellStart"/>
+      <w:r>
+        <w:t>Schlenk</w:t>
+      </w:r>
+      <w:proofErr w:type="spellEnd"/>
+      <w:r>
+        <w:t xml:space="preserve"> </w:t>
       </w:r>
       <w:r>
         <w:t>(Vorsitzender)</w:t>
@@ -471,7 +508,15 @@
     </w:p>
     <w:p>
       <w:r>
-        <w:t>Amtsgericht Freiburg i. Brg.</w:t>
+        <w:t xml:space="preserve">Amtsgericht Freiburg i. </w:t>
+      </w:r>
+      <w:proofErr w:type="spellStart"/>
+      <w:r>
+        <w:t>Brg</w:t>
+      </w:r>
+      <w:proofErr w:type="spellEnd"/>
+      <w:r>
+        <w:t>.</w:t>
       </w:r>
     </w:p>
     <w:p>
@@ -496,7 +541,7 @@
       <w:bookmarkStart w:id="18" w:name="_Toc165112075"/>
       <w:bookmarkStart w:id="19" w:name="_Toc185061115"/>
       <w:bookmarkStart w:id="20" w:name="_Toc189641417"/>
-      <w:bookmarkStart w:id="21" w:name="_Toc510518621"/>
+      <w:bookmarkStart w:id="21" w:name="_Toc510784554"/>
       <w:r>
         <w:rPr>
           <w:lang w:val="de-DE"/>
@@ -559,7 +604,7 @@
         </w:rPr>
         <w:fldChar w:fldCharType="separate"/>
       </w:r>
-      <w:hyperlink w:anchor="_Toc510518617" w:history="1">
+      <w:hyperlink w:anchor="_Toc510784550" w:history="1">
         <w:r>
           <w:rPr>
             <w:rStyle w:val="Hyperlink"/>
@@ -586,7 +631,7 @@
             <w:noProof/>
             <w:webHidden/>
           </w:rPr>
-          <w:instrText xml:space="preserve"> PAGEREF _Toc510518617 \h </w:instrText>
+          <w:instrText xml:space="preserve"> PAGEREF _Toc510784550 \h </w:instrText>
         </w:r>
         <w:r>
           <w:rPr>
@@ -627,7 +672,7 @@
           <w:szCs w:val="22"/>
         </w:rPr>
       </w:pPr>
-      <w:hyperlink w:anchor="_Toc510518618" w:history="1">
+      <w:hyperlink w:anchor="_Toc510784551" w:history="1">
         <w:r>
           <w:rPr>
             <w:rStyle w:val="Hyperlink"/>
@@ -654,7 +699,7 @@
             <w:noProof/>
             <w:webHidden/>
           </w:rPr>
-          <w:instrText xml:space="preserve"> PAGEREF _Toc510518618 \h </w:instrText>
+          <w:instrText xml:space="preserve"> PAGEREF _Toc510784551 \h </w:instrText>
         </w:r>
         <w:r>
           <w:rPr>
@@ -695,7 +740,7 @@
           <w:szCs w:val="22"/>
         </w:rPr>
       </w:pPr>
-      <w:hyperlink w:anchor="_Toc510518619" w:history="1">
+      <w:hyperlink w:anchor="_Toc510784552" w:history="1">
         <w:r>
           <w:rPr>
             <w:rStyle w:val="Hyperlink"/>
@@ -722,7 +767,7 @@
             <w:noProof/>
             <w:webHidden/>
           </w:rPr>
-          <w:instrText xml:space="preserve"> PAGEREF _Toc510518619 \h </w:instrText>
+          <w:instrText xml:space="preserve"> PAGEREF _Toc510784552 \h </w:instrText>
         </w:r>
         <w:r>
           <w:rPr>
@@ -763,7 +808,7 @@
           <w:szCs w:val="22"/>
         </w:rPr>
       </w:pPr>
-      <w:hyperlink w:anchor="_Toc510518620" w:history="1">
+      <w:hyperlink w:anchor="_Toc510784553" w:history="1">
         <w:r>
           <w:rPr>
             <w:rStyle w:val="Hyperlink"/>
@@ -790,7 +835,7 @@
             <w:noProof/>
             <w:webHidden/>
           </w:rPr>
-          <w:instrText xml:space="preserve"> PAGEREF _Toc510518620 \h </w:instrText>
+          <w:instrText xml:space="preserve"> PAGEREF _Toc510784553 \h </w:instrText>
         </w:r>
         <w:r>
           <w:rPr>
@@ -831,7 +876,7 @@
           <w:szCs w:val="22"/>
         </w:rPr>
       </w:pPr>
-      <w:hyperlink w:anchor="_Toc510518621" w:history="1">
+      <w:hyperlink w:anchor="_Toc510784554" w:history="1">
         <w:r>
           <w:rPr>
             <w:rStyle w:val="Hyperlink"/>
@@ -858,7 +903,7 @@
             <w:noProof/>
             <w:webHidden/>
           </w:rPr>
-          <w:instrText xml:space="preserve"> PAGEREF _Toc510518621 \h </w:instrText>
+          <w:instrText xml:space="preserve"> PAGEREF _Toc510784554 \h </w:instrText>
         </w:r>
         <w:r>
           <w:rPr>
@@ -902,7 +947,7 @@
           <w:szCs w:val="22"/>
         </w:rPr>
       </w:pPr>
-      <w:hyperlink w:anchor="_Toc510518622" w:history="1">
+      <w:hyperlink w:anchor="_Toc510784555" w:history="1">
         <w:r>
           <w:rPr>
             <w:rStyle w:val="Hyperlink"/>
@@ -945,7 +990,7 @@
             <w:noProof/>
             <w:webHidden/>
           </w:rPr>
-          <w:instrText xml:space="preserve"> PAGEREF _Toc510518622 \h </w:instrText>
+          <w:instrText xml:space="preserve"> PAGEREF _Toc510784555 \h </w:instrText>
         </w:r>
         <w:r>
           <w:rPr>
@@ -989,7 +1034,7 @@
           <w:szCs w:val="22"/>
         </w:rPr>
       </w:pPr>
-      <w:hyperlink w:anchor="_Toc510518623" w:history="1">
+      <w:hyperlink w:anchor="_Toc510784556" w:history="1">
         <w:r>
           <w:rPr>
             <w:rStyle w:val="Hyperlink"/>
@@ -1032,7 +1077,7 @@
             <w:noProof/>
             <w:webHidden/>
           </w:rPr>
-          <w:instrText xml:space="preserve"> PAGEREF _Toc510518623 \h </w:instrText>
+          <w:instrText xml:space="preserve"> PAGEREF _Toc510784556 \h </w:instrText>
         </w:r>
         <w:r>
           <w:rPr>
@@ -1076,7 +1121,7 @@
           <w:szCs w:val="22"/>
         </w:rPr>
       </w:pPr>
-      <w:hyperlink w:anchor="_Toc510518624" w:history="1">
+      <w:hyperlink w:anchor="_Toc510784557" w:history="1">
         <w:r>
           <w:rPr>
             <w:rStyle w:val="Hyperlink"/>
@@ -1119,7 +1164,7 @@
             <w:noProof/>
             <w:webHidden/>
           </w:rPr>
-          <w:instrText xml:space="preserve"> PAGEREF _Toc510518624 \h </w:instrText>
+          <w:instrText xml:space="preserve"> PAGEREF _Toc510784557 \h </w:instrText>
         </w:r>
         <w:r>
           <w:rPr>
@@ -1160,7 +1205,7 @@
           <w:szCs w:val="22"/>
         </w:rPr>
       </w:pPr>
-      <w:hyperlink w:anchor="_Toc510518625" w:history="1">
+      <w:hyperlink w:anchor="_Toc510784558" w:history="1">
         <w:r>
           <w:rPr>
             <w:rStyle w:val="Hyperlink"/>
@@ -1203,7 +1248,7 @@
             <w:noProof/>
             <w:webHidden/>
           </w:rPr>
-          <w:instrText xml:space="preserve"> PAGEREF _Toc510518625 \h </w:instrText>
+          <w:instrText xml:space="preserve"> PAGEREF _Toc510784558 \h </w:instrText>
         </w:r>
         <w:r>
           <w:rPr>
@@ -1244,7 +1289,7 @@
           <w:szCs w:val="22"/>
         </w:rPr>
       </w:pPr>
-      <w:hyperlink w:anchor="_Toc510518626" w:history="1">
+      <w:hyperlink w:anchor="_Toc510784559" w:history="1">
         <w:r>
           <w:rPr>
             <w:rStyle w:val="Hyperlink"/>
@@ -1287,7 +1332,7 @@
             <w:noProof/>
             <w:webHidden/>
           </w:rPr>
-          <w:instrText xml:space="preserve"> PAGEREF _Toc510518626 \h </w:instrText>
+          <w:instrText xml:space="preserve"> PAGEREF _Toc510784559 \h </w:instrText>
         </w:r>
         <w:r>
           <w:rPr>
@@ -1328,7 +1373,7 @@
           <w:szCs w:val="22"/>
         </w:rPr>
       </w:pPr>
-      <w:hyperlink w:anchor="_Toc510518627" w:history="1">
+      <w:hyperlink w:anchor="_Toc510784560" w:history="1">
         <w:r>
           <w:rPr>
             <w:rStyle w:val="Hyperlink"/>
@@ -1371,7 +1416,7 @@
             <w:noProof/>
             <w:webHidden/>
           </w:rPr>
-          <w:instrText xml:space="preserve"> PAGEREF _Toc510518627 \h </w:instrText>
+          <w:instrText xml:space="preserve"> PAGEREF _Toc510784560 \h </w:instrText>
         </w:r>
         <w:r>
           <w:rPr>
@@ -1415,7 +1460,7 @@
           <w:szCs w:val="22"/>
         </w:rPr>
       </w:pPr>
-      <w:hyperlink w:anchor="_Toc510518628" w:history="1">
+      <w:hyperlink w:anchor="_Toc510784561" w:history="1">
         <w:r>
           <w:rPr>
             <w:rStyle w:val="Hyperlink"/>
@@ -1458,7 +1503,7 @@
             <w:noProof/>
             <w:webHidden/>
           </w:rPr>
-          <w:instrText xml:space="preserve"> PAGEREF _Toc510518628 \h </w:instrText>
+          <w:instrText xml:space="preserve"> PAGEREF _Toc510784561 \h </w:instrText>
         </w:r>
         <w:r>
           <w:rPr>
@@ -1502,7 +1547,7 @@
           <w:szCs w:val="22"/>
         </w:rPr>
       </w:pPr>
-      <w:hyperlink w:anchor="_Toc510518629" w:history="1">
+      <w:hyperlink w:anchor="_Toc510784562" w:history="1">
         <w:r>
           <w:rPr>
             <w:rStyle w:val="Hyperlink"/>
@@ -1545,7 +1590,7 @@
             <w:noProof/>
             <w:webHidden/>
           </w:rPr>
-          <w:instrText xml:space="preserve"> PAGEREF _Toc510518629 \h </w:instrText>
+          <w:instrText xml:space="preserve"> PAGEREF _Toc510784562 \h </w:instrText>
         </w:r>
         <w:r>
           <w:rPr>
@@ -1565,7 +1610,7 @@
             <w:noProof/>
             <w:webHidden/>
           </w:rPr>
-          <w:t>8</w:t>
+          <w:t>7</w:t>
         </w:r>
         <w:r>
           <w:rPr>
@@ -1586,7 +1631,7 @@
           <w:szCs w:val="22"/>
         </w:rPr>
       </w:pPr>
-      <w:hyperlink w:anchor="_Toc510518630" w:history="1">
+      <w:hyperlink w:anchor="_Toc510784563" w:history="1">
         <w:r>
           <w:rPr>
             <w:rStyle w:val="Hyperlink"/>
@@ -1629,7 +1674,7 @@
             <w:noProof/>
             <w:webHidden/>
           </w:rPr>
-          <w:instrText xml:space="preserve"> PAGEREF _Toc510518630 \h </w:instrText>
+          <w:instrText xml:space="preserve"> PAGEREF _Toc510784563 \h </w:instrText>
         </w:r>
         <w:r>
           <w:rPr>
@@ -1670,7 +1715,7 @@
           <w:szCs w:val="22"/>
         </w:rPr>
       </w:pPr>
-      <w:hyperlink w:anchor="_Toc510518631" w:history="1">
+      <w:hyperlink w:anchor="_Toc510784564" w:history="1">
         <w:r>
           <w:rPr>
             <w:rStyle w:val="Hyperlink"/>
@@ -1713,7 +1758,7 @@
             <w:noProof/>
             <w:webHidden/>
           </w:rPr>
-          <w:instrText xml:space="preserve"> PAGEREF _Toc510518631 \h </w:instrText>
+          <w:instrText xml:space="preserve"> PAGEREF _Toc510784564 \h </w:instrText>
         </w:r>
         <w:r>
           <w:rPr>
@@ -1733,7 +1778,7 @@
             <w:noProof/>
             <w:webHidden/>
           </w:rPr>
-          <w:t>11</w:t>
+          <w:t>10</w:t>
         </w:r>
         <w:r>
           <w:rPr>
@@ -1754,7 +1799,7 @@
           <w:szCs w:val="22"/>
         </w:rPr>
       </w:pPr>
-      <w:hyperlink w:anchor="_Toc510518632" w:history="1">
+      <w:hyperlink w:anchor="_Toc510784565" w:history="1">
         <w:r>
           <w:rPr>
             <w:rStyle w:val="Hyperlink"/>
@@ -1797,7 +1842,7 @@
             <w:noProof/>
             <w:webHidden/>
           </w:rPr>
-          <w:instrText xml:space="preserve"> PAGEREF _Toc510518632 \h </w:instrText>
+          <w:instrText xml:space="preserve"> PAGEREF _Toc510784565 \h </w:instrText>
         </w:r>
         <w:r>
           <w:rPr>
@@ -1817,7 +1862,7 @@
             <w:noProof/>
             <w:webHidden/>
           </w:rPr>
-          <w:t>12</w:t>
+          <w:t>11</w:t>
         </w:r>
         <w:r>
           <w:rPr>
@@ -1866,7 +1911,7 @@
           <w:lang w:val="de-DE"/>
         </w:rPr>
       </w:pPr>
-      <w:bookmarkStart w:id="22" w:name="_Toc510518622"/>
+      <w:bookmarkStart w:id="22" w:name="_Toc510784555"/>
       <w:r>
         <w:rPr>
           <w:lang w:val="de-DE"/>
@@ -1878,13 +1923,31 @@
     </w:p>
     <w:p>
       <w:r>
-        <w:t>Das Modul GDPR Base stellt grundsätzliche Funktionen bereit, welche der OXID eShop für die Umsetzung der Datenschutz-Grundverordnung (DSGVO) benötigt. Dazu gehört die Möglichkeit, gespeicherte Lieferadressen sowie einmal vorgenommene Artikelbewertungen und Sterne-Ratings zu löschen. Der Kunde kann auch sein gesamtes Konto im Shop löschen. Damit wird das sogenannte Recht auf Vergessenwerden umgesetzt. Das bedeutet den Anspruch des Kunden darauf, dass personenbezogene Daten gelöscht werden müssen, wenn für deren Verwendung keine Berechtigung mehr vorliegt. Eine weitere Funktion erlaubt das Empfehlen von Artikeln. Dabei werden Empfehlungen in einem Formular erfasst und per E-Mail an Interessenten verschickt. Diese Funktion muss vom Shopbetreiber explizit zugelassen werden.</w:t>
-      </w:r>
+        <w:t xml:space="preserve">Das Modul GDPR Base stellt grundsätzliche Funktionen bereit, welche der OXID eShop für die Umsetzung der Datenschutz-Grundverordnung (DSGVO) benötigt. Dazu gehört die Möglichkeit, gespeicherte Lieferadressen sowie einmal vorgenommene Artikelbewertungen und Sterne-Ratings zu löschen. Der Kunde kann auch sein gesamtes Konto im Shop löschen. Damit wird das sogenannte Recht auf </w:t>
+      </w:r>
+      <w:proofErr w:type="spellStart"/>
+      <w:r>
+        <w:t>Vergessenwerden</w:t>
+      </w:r>
+      <w:proofErr w:type="spellEnd"/>
+      <w:r>
+        <w:t xml:space="preserve"> umgesetzt. Das bedeutet den Anspruch des Kunden darauf, dass personenbezogene Daten gelöscht werden müssen, wenn für deren Verwendung keine Berechtigung mehr vorliegt. Eine weitere Funktion erlaubt das Empfehlen von Artikeln. Dabei werden Empfehlungen in einem Formular erfasst und per E-Mail an Interessenten verschickt. Diese Funktion muss vom Shopbetreiber explizit zugelassen werden.</w:t>
+      </w:r>
+      <w:bookmarkStart w:id="23" w:name="_GoBack"/>
+      <w:bookmarkEnd w:id="23"/>
     </w:p>
     <w:p/>
     <w:p>
       <w:r>
-        <w:t>Die Funktionen des Moduls sind die Basis dafür, Anforderungen der Datenschutz-Grundverordnung im OXID eShop umzusetzen. Sie sind nach gründlicher Rechtsberatung und abhängig vom jeweiligen Geschäftsmodell im Shop einzusetzen. Sie resultieren aus der EU-Verordnung Nr. 2016/679, der General Data Protection Regulation (GDPR) und ihrer deutschen Umsetzung, der Datenschutz-Grundverordnung (DSGVO). Die Verordnung regelt die Verarbeitung personenbezogener Daten durch Unternehmen und öffentliche Stellen und gilt europaweit ab dem 25. Mai 2018.</w:t>
+        <w:t xml:space="preserve">Die Funktionen des Moduls sind die Basis dafür, Anforderungen der Datenschutz-Grundverordnung im OXID eShop umzusetzen. Sie sind nach gründlicher Rechtsberatung und abhängig vom jeweiligen Geschäftsmodell im Shop einzusetzen. Sie resultieren aus der EU-Verordnung Nr. 2016/679, der General Data </w:t>
+      </w:r>
+      <w:proofErr w:type="spellStart"/>
+      <w:r>
+        <w:t>Protection</w:t>
+      </w:r>
+      <w:proofErr w:type="spellEnd"/>
+      <w:r>
+        <w:t xml:space="preserve"> Regulation (GDPR) und ihrer deutschen Umsetzung, der Datenschutz-Grundverordnung (DSGVO). Die Verordnung regelt die Verarbeitung personenbezogener Daten durch Unternehmen und öffentliche Stellen und gilt europaweit ab dem 25. Mai 2018.</w:t>
       </w:r>
     </w:p>
     <w:p/>
@@ -1901,7 +1964,15 @@
         </w:r>
       </w:hyperlink>
       <w:r>
-        <w:t xml:space="preserve">. Auch die Webseiten von Trusted Shop und dem Händlerbund informieren speziell Shopbetreiber ausführlich über die Datenschutz-Grundverordnung: </w:t>
+        <w:t xml:space="preserve">. Auch die Webseiten von </w:t>
+      </w:r>
+      <w:proofErr w:type="spellStart"/>
+      <w:r>
+        <w:t>Trusted</w:t>
+      </w:r>
+      <w:proofErr w:type="spellEnd"/>
+      <w:r>
+        <w:t xml:space="preserve"> Shop und dem Händlerbund informieren speziell Shopbetreiber ausführlich über die Datenschutz-Grundverordnung: </w:t>
       </w:r>
       <w:hyperlink r:id="rId14" w:history="1">
         <w:r>
@@ -2057,7 +2128,23 @@
         </w:numPr>
       </w:pPr>
       <w:r>
-        <w:t>Modul unterstützt die Themes "Azure" und "Flow"</w:t>
+        <w:t xml:space="preserve">Modul unterstützt die </w:t>
+      </w:r>
+      <w:proofErr w:type="spellStart"/>
+      <w:r>
+        <w:t>Themes</w:t>
+      </w:r>
+      <w:proofErr w:type="spellEnd"/>
+      <w:r>
+        <w:t xml:space="preserve"> "</w:t>
+      </w:r>
+      <w:proofErr w:type="spellStart"/>
+      <w:r>
+        <w:t>Azure</w:t>
+      </w:r>
+      <w:proofErr w:type="spellEnd"/>
+      <w:r>
+        <w:t>" und "Flow"</w:t>
       </w:r>
     </w:p>
     <w:p>
@@ -2135,7 +2222,7 @@
           <w:lang w:val="de-DE"/>
         </w:rPr>
       </w:pPr>
-      <w:bookmarkStart w:id="23" w:name="_Toc510518623"/>
+      <w:bookmarkStart w:id="24" w:name="_Toc510784556"/>
       <w:r>
         <w:rPr>
           <w:lang w:val="de-DE"/>
@@ -2149,7 +2236,7 @@
         </w:rPr>
         <w:t>en</w:t>
       </w:r>
-      <w:bookmarkEnd w:id="23"/>
+      <w:bookmarkEnd w:id="24"/>
     </w:p>
     <w:p>
       <w:r>
@@ -2174,14 +2261,14 @@
           <w:lang w:val="de-DE"/>
         </w:rPr>
       </w:pPr>
-      <w:bookmarkStart w:id="24" w:name="_Toc510518624"/>
+      <w:bookmarkStart w:id="25" w:name="_Toc510784557"/>
       <w:r>
         <w:rPr>
           <w:lang w:val="de-DE"/>
         </w:rPr>
         <w:t>Installation</w:t>
       </w:r>
-      <w:bookmarkEnd w:id="24"/>
+      <w:bookmarkEnd w:id="25"/>
     </w:p>
     <w:p>
       <w:r>
@@ -2196,7 +2283,7 @@
           <w:lang w:val="de-DE"/>
         </w:rPr>
       </w:pPr>
-      <w:bookmarkStart w:id="25" w:name="_Toc510518625"/>
+      <w:bookmarkStart w:id="26" w:name="_Toc510784558"/>
       <w:r>
         <w:rPr>
           <w:lang w:val="de-DE"/>
@@ -2209,11 +2296,19 @@
         </w:rPr>
         <w:t>herunterladen</w:t>
       </w:r>
-      <w:bookmarkEnd w:id="25"/>
-    </w:p>
-    <w:p>
-      <w:r>
-        <w:t xml:space="preserve">Laden Sie sich das Modul aus dem GitHub-Repository </w:t>
+      <w:bookmarkEnd w:id="26"/>
+    </w:p>
+    <w:p>
+      <w:r>
+        <w:t xml:space="preserve">Laden Sie sich das Modul aus dem </w:t>
+      </w:r>
+      <w:proofErr w:type="spellStart"/>
+      <w:r>
+        <w:t>GitHub</w:t>
+      </w:r>
+      <w:proofErr w:type="spellEnd"/>
+      <w:r>
+        <w:t xml:space="preserve">-Repository </w:t>
       </w:r>
       <w:r>
         <w:rPr>
@@ -2245,23 +2340,65 @@
         </w:rPr>
         <w:t>/</w:t>
       </w:r>
+      <w:proofErr w:type="spellStart"/>
       <w:r>
         <w:rPr>
           <w:rStyle w:val="DateinamenundPfadeZchn"/>
         </w:rPr>
-        <w:t>source/modules/oe/</w:t>
+        <w:t>source</w:t>
+      </w:r>
+      <w:proofErr w:type="spellEnd"/>
+      <w:r>
+        <w:rPr>
+          <w:rStyle w:val="DateinamenundPfadeZchn"/>
+        </w:rPr>
+        <w:t>/</w:t>
+      </w:r>
+      <w:proofErr w:type="spellStart"/>
+      <w:r>
+        <w:rPr>
+          <w:rStyle w:val="DateinamenundPfadeZchn"/>
+        </w:rPr>
+        <w:t>modules</w:t>
+      </w:r>
+      <w:proofErr w:type="spellEnd"/>
+      <w:r>
+        <w:rPr>
+          <w:rStyle w:val="DateinamenundPfadeZchn"/>
+        </w:rPr>
+        <w:t>/</w:t>
+      </w:r>
+      <w:proofErr w:type="spellStart"/>
+      <w:r>
+        <w:rPr>
+          <w:rStyle w:val="DateinamenundPfadeZchn"/>
+        </w:rPr>
+        <w:t>oe</w:t>
+      </w:r>
+      <w:proofErr w:type="spellEnd"/>
+      <w:r>
+        <w:rPr>
+          <w:rStyle w:val="DateinamenundPfadeZchn"/>
+        </w:rPr>
+        <w:t>/</w:t>
       </w:r>
       <w:r>
         <w:t xml:space="preserve"> </w:t>
       </w:r>
       <w:r>
-        <w:t xml:space="preserve">aus der gepackten .zip-Datei </w:t>
+        <w:t>aus der gepackten .</w:t>
+      </w:r>
+      <w:proofErr w:type="spellStart"/>
+      <w:r>
+        <w:t>zip</w:t>
+      </w:r>
+      <w:proofErr w:type="spellEnd"/>
+      <w:r>
+        <w:t xml:space="preserve">-Datei </w:t>
       </w:r>
       <w:r>
         <w:t>in das Hauptverzeichnis Ihres Shops.</w:t>
       </w:r>
-      <w:bookmarkStart w:id="26" w:name="_GoBack"/>
-      <w:bookmarkEnd w:id="26"/>
     </w:p>
     <w:p>
       <w:pPr>
@@ -2284,8 +2421,8 @@
       <w:bookmarkStart w:id="37" w:name="_Toc368047572"/>
       <w:bookmarkStart w:id="38" w:name="_Toc368048483"/>
       <w:bookmarkStart w:id="39" w:name="_Toc368386939"/>
-      <w:bookmarkStart w:id="40" w:name="_Toc510518626"/>
-      <w:bookmarkStart w:id="41" w:name="_Ref196626940"/>
+      <w:bookmarkStart w:id="40" w:name="_Ref196626940"/>
+      <w:bookmarkStart w:id="41" w:name="_Toc510784559"/>
       <w:bookmarkEnd w:id="27"/>
       <w:bookmarkEnd w:id="28"/>
       <w:bookmarkEnd w:id="29"/>
@@ -2317,7 +2454,7 @@
         </w:rPr>
         <w:t>en</w:t>
       </w:r>
-      <w:bookmarkEnd w:id="40"/>
+      <w:bookmarkEnd w:id="41"/>
     </w:p>
     <w:p>
       <w:r>
@@ -2365,7 +2502,7 @@
           <w:lang w:val="de-DE"/>
         </w:rPr>
       </w:pPr>
-      <w:bookmarkStart w:id="42" w:name="_Toc510518627"/>
+      <w:bookmarkStart w:id="42" w:name="_Toc510784560"/>
       <w:r>
         <w:rPr>
           <w:lang w:val="de-DE"/>
@@ -2382,8 +2519,16 @@
         <w:rPr>
           <w:rStyle w:val="DateinamenundPfadeZchn"/>
         </w:rPr>
-        <w:t>.htaccess</w:t>
-      </w:r>
+        <w:t>.</w:t>
+      </w:r>
+      <w:proofErr w:type="spellStart"/>
+      <w:r>
+        <w:rPr>
+          <w:rStyle w:val="DateinamenundPfadeZchn"/>
+        </w:rPr>
+        <w:t>htaccess</w:t>
+      </w:r>
+      <w:proofErr w:type="spellEnd"/>
       <w:r>
         <w:t xml:space="preserve"> aus dem Verzeichnis </w:t>
       </w:r>
@@ -2391,8 +2536,16 @@
         <w:rPr>
           <w:rStyle w:val="DateinamenundPfadeZchn"/>
         </w:rPr>
-        <w:t>/tmp</w:t>
-      </w:r>
+        <w:t>/</w:t>
+      </w:r>
+      <w:proofErr w:type="spellStart"/>
+      <w:r>
+        <w:rPr>
+          <w:rStyle w:val="DateinamenundPfadeZchn"/>
+        </w:rPr>
+        <w:t>tmp</w:t>
+      </w:r>
+      <w:proofErr w:type="spellEnd"/>
       <w:r>
         <w:rPr>
           <w:rFonts w:ascii="Verdana,BoldItalic" w:hAnsi="Verdana,BoldItalic" w:cs="Verdana,BoldItalic"/>
@@ -2415,8 +2568,8 @@
           <w:lang w:val="de-DE"/>
         </w:rPr>
       </w:pPr>
-      <w:bookmarkStart w:id="43" w:name="_Toc510518628"/>
-      <w:bookmarkEnd w:id="41"/>
+      <w:bookmarkStart w:id="43" w:name="_Toc510784561"/>
+      <w:bookmarkEnd w:id="40"/>
       <w:r>
         <w:rPr>
           <w:lang w:val="de-DE"/>
@@ -2453,19 +2606,20 @@
       <w:r>
         <w:t xml:space="preserve"> und wählen Sie das Modul GDPR Base aus der Liste der Module. Sie finden die Einstellungen auf der Registerkarte </w:t>
       </w:r>
+      <w:proofErr w:type="spellStart"/>
       <w:r>
         <w:rPr>
           <w:b/>
         </w:rPr>
-        <w:t>Einstell.</w:t>
-      </w:r>
-    </w:p>
-    <w:p>
-      <w:pPr>
+        <w:t>Einstell</w:t>
+      </w:r>
+      <w:proofErr w:type="spellEnd"/>
+      <w:r>
         <w:rPr>
           <w:b/>
         </w:rPr>
-      </w:pPr>
+        <w:t>.</w:t>
+      </w:r>
     </w:p>
     <w:p>
       <w:pPr>
@@ -2479,19 +2633,21 @@
         </w:rPr>
         <w:lastRenderedPageBreak/>
         <w:drawing>
-          <wp:anchor distT="0" distB="0" distL="114300" distR="114300" simplePos="0" relativeHeight="251679744" behindDoc="0" locked="0" layoutInCell="1" allowOverlap="1" wp14:anchorId="54AADC17" wp14:editId="0DEC032F">
+          <wp:anchor distT="0" distB="0" distL="114300" distR="114300" simplePos="0" relativeHeight="251679744" behindDoc="0" locked="0" layoutInCell="1" allowOverlap="1" wp14:anchorId="54AADC17" wp14:editId="22E0456E">
             <wp:simplePos x="0" y="0"/>
             <wp:positionH relativeFrom="margin">
-              <wp:align>left</wp:align>
+              <wp:align>right</wp:align>
             </wp:positionH>
             <wp:positionV relativeFrom="paragraph">
-              <wp:posOffset>180975</wp:posOffset>
+              <wp:posOffset>0</wp:posOffset>
             </wp:positionV>
-            <wp:extent cx="3650615" cy="3507740"/>
-            <wp:effectExtent l="0" t="0" r="6985" b="0"/>
+            <wp:extent cx="6115050" cy="2461260"/>
+            <wp:effectExtent l="0" t="0" r="0" b="0"/>
             <wp:wrapTopAndBottom/>
             <wp:docPr id="7" name="graphics1"/>
-            <wp:cNvGraphicFramePr/>
+            <wp:cNvGraphicFramePr>
+              <a:graphicFrameLocks xmlns:a="http://schemas.openxmlformats.org/drawingml/2006/main" noChangeAspect="1"/>
+            </wp:cNvGraphicFramePr>
             <a:graphic xmlns:a="http://schemas.openxmlformats.org/drawingml/2006/main">
               <a:graphicData uri="http://schemas.openxmlformats.org/drawingml/2006/picture">
                 <pic:pic xmlns:pic="http://schemas.openxmlformats.org/drawingml/2006/picture">
@@ -2514,7 +2670,7 @@
                   <pic:spPr>
                     <a:xfrm>
                       <a:off x="0" y="0"/>
-                      <a:ext cx="3650615" cy="3507740"/>
+                      <a:ext cx="6115050" cy="2461260"/>
                     </a:xfrm>
                     <a:prstGeom prst="rect">
                       <a:avLst/>
@@ -2523,16 +2679,22 @@
                 </pic:pic>
               </a:graphicData>
             </a:graphic>
+            <wp14:sizeRelH relativeFrom="margin">
+              <wp14:pctWidth>0</wp14:pctWidth>
+            </wp14:sizeRelH>
+            <wp14:sizeRelV relativeFrom="margin">
+              <wp14:pctHeight>0</wp14:pctHeight>
+            </wp14:sizeRelV>
           </wp:anchor>
         </w:drawing>
       </w:r>
     </w:p>
     <w:p>
-      <w:r>
-        <w:t xml:space="preserve"> </w:t>
-      </w:r>
-    </w:p>
-    <w:p>
+      <w:pPr>
+        <w:rPr>
+          <w:b/>
+        </w:rPr>
+      </w:pPr>
       <w:r>
         <w:rPr>
           <w:noProof/>
@@ -2540,13 +2702,13 @@
         <mc:AlternateContent>
           <mc:Choice Requires="wps">
             <w:drawing>
-              <wp:anchor distT="0" distB="0" distL="114300" distR="114300" simplePos="0" relativeHeight="251677696" behindDoc="0" locked="0" layoutInCell="1" allowOverlap="1" wp14:anchorId="1133B458" wp14:editId="06049F25">
+              <wp:anchor distT="0" distB="0" distL="114300" distR="114300" simplePos="0" relativeHeight="251677696" behindDoc="0" locked="0" layoutInCell="1" allowOverlap="1" wp14:anchorId="1133B458" wp14:editId="6BE89081">
                 <wp:simplePos x="0" y="0"/>
                 <wp:positionH relativeFrom="margin">
                   <wp:align>left</wp:align>
                 </wp:positionH>
                 <wp:positionV relativeFrom="paragraph">
-                  <wp:posOffset>133985</wp:posOffset>
+                  <wp:posOffset>22860</wp:posOffset>
                 </wp:positionV>
                 <wp:extent cx="5748655" cy="200025"/>
                 <wp:effectExtent l="0" t="0" r="4445" b="9525"/>
@@ -2674,7 +2836,7 @@
                 <v:stroke joinstyle="miter"/>
                 <v:path gradientshapeok="t" o:connecttype="rect"/>
               </v:shapetype>
-              <v:shape id="Textfeld 8" o:spid="_x0000_s1026" type="#_x0000_t202" style="position:absolute;margin-left:0;margin-top:10.55pt;width:452.65pt;height:15.75pt;z-index:251677696;visibility:visible;mso-wrap-style:square;mso-height-percent:0;mso-wrap-distance-left:9pt;mso-wrap-distance-top:0;mso-wrap-distance-right:9pt;mso-wrap-distance-bottom:0;mso-position-horizontal:left;mso-position-horizontal-relative:margin;mso-position-vertical:absolute;mso-position-vertical-relative:text;mso-height-percent:0;mso-height-relative:margin;v-text-anchor:top" o:gfxdata="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" stroked="f">
+              <v:shape id="Textfeld 8" o:spid="_x0000_s1026" type="#_x0000_t202" style="position:absolute;margin-left:0;margin-top:1.8pt;width:452.65pt;height:15.75pt;z-index:251677696;visibility:visible;mso-wrap-style:square;mso-height-percent:0;mso-wrap-distance-left:9pt;mso-wrap-distance-top:0;mso-wrap-distance-right:9pt;mso-wrap-distance-bottom:0;mso-position-horizontal:left;mso-position-horizontal-relative:margin;mso-position-vertical:absolute;mso-position-vertical-relative:text;mso-height-percent:0;mso-height-relative:margin;v-text-anchor:top" o:gfxdata="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" stroked="f">
                 <v:textbox inset="0,0,0,0">
                   <w:txbxContent>
                     <w:p>
@@ -2763,48 +2925,78 @@
       </w:r>
     </w:p>
     <w:p>
+      <w:r>
+        <w:t xml:space="preserve"> </w:t>
+      </w:r>
+    </w:p>
+    <w:p>
       <w:pPr>
         <w:rPr>
           <w:b/>
         </w:rPr>
       </w:pPr>
-    </w:p>
-    <w:p>
-      <w:pPr>
+      <w:r>
         <w:rPr>
           <w:b/>
         </w:rPr>
-      </w:pPr>
-    </w:p>
-    <w:p>
-      <w:pPr>
+        <w:t>Kontoeinstellungen</w:t>
+      </w:r>
+    </w:p>
+    <w:p>
+      <w:r>
+        <w:t xml:space="preserve">Aktivieren Sie das </w:t>
+      </w:r>
+      <w:r>
+        <w:t xml:space="preserve">erste </w:t>
+      </w:r>
+      <w:r>
+        <w:t xml:space="preserve">Kontrollkästchen, um das Löschen des Kontos durch Kunden zu erlauben. Dadurch wird im Shop (Frontend) unter </w:t>
+      </w:r>
+      <w:r>
         <w:rPr>
           <w:b/>
         </w:rPr>
-      </w:pPr>
+        <w:t>Mein Konto</w:t>
+      </w:r>
+      <w:r>
+        <w:t xml:space="preserve"> eine Schaltfläche zum Löschen des Kontos eingeblendet. Administratoren können ihr Konto auf diese Weise nicht löschen. Dadurch soll verhindert werden, dass sie sich versehentlich aus dem Administrationsbereich aussperren.</w:t>
+      </w:r>
+    </w:p>
+    <w:p/>
+    <w:p>
+      <w:r>
+        <w:t>Auch d</w:t>
+      </w:r>
+      <w:r>
+        <w:t xml:space="preserve">as Löschen von Artikelbewertungen lässt sich hier aktivieren oder deaktivieren. Ist das Kontrollkästchen angehakt, wird im Shop (Frontend) unter </w:t>
+      </w:r>
       <w:r>
         <w:rPr>
           <w:b/>
         </w:rPr>
-        <w:t>Kontoeinstellungen</w:t>
-      </w:r>
-    </w:p>
-    <w:p>
-      <w:r>
-        <w:t xml:space="preserve">Aktivieren Sie das Kontrollkästchen, um das Löschen des Kontos durch Kunden zu erlauben. Dadurch wird im Shop (Frontend) unter </w:t>
+        <w:t>Mein Konto</w:t>
+      </w:r>
+      <w:r>
+        <w:t xml:space="preserve"> der Link </w:t>
       </w:r>
       <w:r>
         <w:rPr>
           <w:b/>
         </w:rPr>
-        <w:t>Mein Konto</w:t>
-      </w:r>
-      <w:r>
-        <w:t xml:space="preserve"> eine Schaltfläche zum Löschen des Kontos eingeblendet. Administratoren können ihr Konto auf diese Weise nicht löschen. Dadurch soll verhindert werden, dass sie sich versehentlich aus dem Administrationsbereich aussperren.</w:t>
+        <w:t>Meine Bewertungen</w:t>
+      </w:r>
+      <w:r>
+        <w:t xml:space="preserve"> angezeigt. Darüber gelangt man zu einer Auflistung aller vorgenommenen Bewertungen und Sterne-Ratings, die einzeln gelöscht werden können.</w:t>
       </w:r>
     </w:p>
     <w:p/>
     <w:p>
+      <w:r>
+        <w:t>Das Löschen von Lieferadressen ist direkt nach dem Aktivieren des Moduls GDPR Base möglich und kann nicht in den Einstellungen deaktiviert werden.</w:t>
+      </w:r>
+    </w:p>
+    <w:p/>
+    <w:p>
       <w:pPr>
         <w:rPr>
           <w:b/>
@@ -2830,50 +3022,8 @@
       <w:r>
         <w:t xml:space="preserve"> erscheint auf der rechten Seite der Detailseite eines jeden Artikels.</w:t>
       </w:r>
-    </w:p>
-    <w:p/>
-    <w:p>
-      <w:r>
-        <w:rPr>
-          <w:b/>
-        </w:rPr>
-        <w:t>Einstellungen für Bewertungen</w:t>
-      </w:r>
-      <w:r>
-        <w:t>?</w:t>
-      </w:r>
-    </w:p>
-    <w:p>
-      <w:r>
-        <w:t xml:space="preserve">Das Löschen von Artikelbewertungen lässt sich hier aktivieren oder deaktivieren. Ist das Kontrollkästchen angehakt, wird im Shop (Frontend) unter </w:t>
-      </w:r>
-      <w:r>
-        <w:rPr>
-          <w:b/>
-        </w:rPr>
-        <w:t>Mein Konto</w:t>
-      </w:r>
-      <w:r>
-        <w:t xml:space="preserve"> der Link </w:t>
-      </w:r>
-      <w:r>
-        <w:rPr>
-          <w:b/>
-        </w:rPr>
-        <w:t>Meine Bewertungen</w:t>
-      </w:r>
-      <w:r>
-        <w:t xml:space="preserve"> angezeigt. Darüber gelangt man zu einer Auflistung aller vorgenommenen Bewertungen und Sterne-Ratings, die einzeln gelöscht werden können.</w:t>
-      </w:r>
-    </w:p>
-    <w:bookmarkEnd w:id="44"/>
-    <w:p/>
-    <w:p>
-      <w:r>
-        <w:t>Das Löschen von Lieferadressen ist direkt nach dem Aktivieren des Moduls GDPR Base möglich und kann nicht in den Einstellungen deaktiviert werden.</w:t>
-      </w:r>
-    </w:p>
-    <w:p/>
+      <w:bookmarkEnd w:id="44"/>
+    </w:p>
     <w:p>
       <w:pPr>
         <w:pStyle w:val="berschrift1"/>
@@ -2881,12 +3031,11 @@
           <w:lang w:val="de-DE"/>
         </w:rPr>
       </w:pPr>
-      <w:bookmarkStart w:id="45" w:name="_Toc510518629"/>
+      <w:bookmarkStart w:id="45" w:name="_Toc510784562"/>
       <w:r>
         <w:rPr>
           <w:lang w:val="de-DE"/>
         </w:rPr>
-        <w:lastRenderedPageBreak/>
         <w:t>Funktionsbeschreibung</w:t>
       </w:r>
       <w:bookmarkEnd w:id="45"/>
@@ -2913,11 +3062,12 @@
           <w:lang w:val="de-DE"/>
         </w:rPr>
       </w:pPr>
-      <w:bookmarkStart w:id="46" w:name="_Toc510518630"/>
+      <w:bookmarkStart w:id="46" w:name="_Toc510784563"/>
       <w:r>
         <w:rPr>
           <w:lang w:val="de-DE"/>
         </w:rPr>
+        <w:lastRenderedPageBreak/>
         <w:t>Mein Konto</w:t>
       </w:r>
       <w:bookmarkEnd w:id="46"/>
@@ -3176,8 +3326,6 @@
       </w:r>
     </w:p>
     <w:p/>
-    <w:p/>
-    <w:p/>
     <w:p>
       <w:r>
         <w:t xml:space="preserve">Unter </w:t>
@@ -3221,6 +3369,7 @@
         <w:rPr>
           <w:noProof/>
         </w:rPr>
+        <w:lastRenderedPageBreak/>
         <w:drawing>
           <wp:anchor distT="0" distB="0" distL="114300" distR="114300" simplePos="0" relativeHeight="251685888" behindDoc="0" locked="0" layoutInCell="1" allowOverlap="1" wp14:anchorId="46B556C7" wp14:editId="39F5E28C">
             <wp:simplePos x="0" y="0"/>
@@ -3453,127 +3602,57 @@
       </w:r>
     </w:p>
     <w:p/>
-    <w:p/>
-    <w:p/>
-    <w:p/>
-    <w:p/>
-    <w:p/>
-    <w:p/>
-    <w:p/>
-    <w:p>
-      <w:r>
+    <w:p>
+      <w:r>
+        <w:t xml:space="preserve">Bewertungen und Sterne-Ratings, welche zu Artikeln abgegeben wurden, werden unter </w:t>
+      </w:r>
+      <w:r>
+        <w:rPr>
+          <w:b/>
+        </w:rPr>
+        <w:t>Mein Konto</w:t>
+      </w:r>
+      <w:r>
+        <w:t xml:space="preserve"> -&gt; </w:t>
+      </w:r>
+      <w:r>
+        <w:rPr>
+          <w:b/>
+        </w:rPr>
+        <w:t xml:space="preserve">Meine Bewertungen </w:t>
+      </w:r>
+      <w:r>
+        <w:t>aufgelistet.</w:t>
+      </w:r>
+      <w:r>
+        <w:t xml:space="preserve"> Sind das mehr als zehn Artikelbewertungen, kann seitenweise geblättert werden.</w:t>
+      </w:r>
+      <w:r>
+        <w:t xml:space="preserve"> </w:t>
+      </w:r>
+      <w:r>
+        <w:t xml:space="preserve">Jede einzelne </w:t>
+      </w:r>
+      <w:r>
+        <w:t>Artikelbewertung lässt sich über das rot eingefasste Papierkorbsymbol löschen, nachdem eine Sicherheitsabfrage bestätigt wurde.</w:t>
+      </w:r>
+    </w:p>
+    <w:p>
+      <w:r>
+        <w:rPr>
+          <w:noProof/>
+        </w:rPr>
         <w:lastRenderedPageBreak/>
-        <w:t xml:space="preserve">Bewertungen und Sterne-Ratings, welche zu Artikeln abgegeben wurden, werden unter </w:t>
-      </w:r>
-      <w:r>
-        <w:rPr>
-          <w:b/>
-        </w:rPr>
-        <w:t>Mein Konto</w:t>
-      </w:r>
-      <w:r>
-        <w:t xml:space="preserve"> -&gt; </w:t>
-      </w:r>
-      <w:r>
-        <w:rPr>
-          <w:b/>
-        </w:rPr>
-        <w:t xml:space="preserve">Meine Bewertungen </w:t>
-      </w:r>
-      <w:r>
-        <w:t>aufgelistet.</w:t>
-      </w:r>
-      <w:r>
-        <w:t xml:space="preserve"> Sind das mehr als zehn Artikelbewertungen, kann seitenweise geblättert werden.</w:t>
-      </w:r>
-      <w:r>
-        <w:t xml:space="preserve"> </w:t>
-      </w:r>
-      <w:r>
-        <w:t xml:space="preserve">Jede einzelne </w:t>
-      </w:r>
-      <w:r>
-        <w:t>Artikelbewertung lässt sich über das rot eingefasste Papierkorbsymbol löschen, nachdem eine Sicherheitsabfrage bestätigt wurde.</w:t>
-      </w:r>
-    </w:p>
-    <w:p>
-      <w:r>
-        <w:rPr>
-          <w:noProof/>
-        </w:rPr>
-        <w:drawing>
-          <wp:anchor distT="0" distB="0" distL="114300" distR="114300" simplePos="0" relativeHeight="251692032" behindDoc="0" locked="0" layoutInCell="1" allowOverlap="1" wp14:anchorId="0DF76A9D" wp14:editId="2D697A14">
-            <wp:simplePos x="0" y="0"/>
-            <wp:positionH relativeFrom="margin">
-              <wp:align>left</wp:align>
-            </wp:positionH>
-            <wp:positionV relativeFrom="paragraph">
-              <wp:posOffset>240665</wp:posOffset>
-            </wp:positionV>
-            <wp:extent cx="5678678" cy="3417697"/>
-            <wp:effectExtent l="0" t="0" r="0" b="0"/>
-            <wp:wrapTopAndBottom/>
-            <wp:docPr id="35" name="graphics1"/>
-            <wp:cNvGraphicFramePr>
-              <a:graphicFrameLocks xmlns:a="http://schemas.openxmlformats.org/drawingml/2006/main" noChangeAspect="1"/>
-            </wp:cNvGraphicFramePr>
-            <a:graphic xmlns:a="http://schemas.openxmlformats.org/drawingml/2006/main">
-              <a:graphicData uri="http://schemas.openxmlformats.org/drawingml/2006/picture">
-                <pic:pic xmlns:pic="http://schemas.openxmlformats.org/drawingml/2006/picture">
-                  <pic:nvPicPr>
-                    <pic:cNvPr id="0" name=""/>
-                    <pic:cNvPicPr/>
-                  </pic:nvPicPr>
-                  <pic:blipFill>
-                    <a:blip r:embed="rId22">
-                      <a:extLst>
-                        <a:ext uri="{28A0092B-C50C-407E-A947-70E740481C1C}">
-                          <a14:useLocalDpi xmlns:a14="http://schemas.microsoft.com/office/drawing/2010/main" val="0"/>
-                        </a:ext>
-                      </a:extLst>
-                    </a:blip>
-                    <a:stretch>
-                      <a:fillRect/>
-                    </a:stretch>
-                  </pic:blipFill>
-                  <pic:spPr>
-                    <a:xfrm>
-                      <a:off x="0" y="0"/>
-                      <a:ext cx="5678678" cy="3417697"/>
-                    </a:xfrm>
-                    <a:prstGeom prst="rect">
-                      <a:avLst/>
-                    </a:prstGeom>
-                  </pic:spPr>
-                </pic:pic>
-              </a:graphicData>
-            </a:graphic>
-            <wp14:sizeRelH relativeFrom="margin">
-              <wp14:pctWidth>0</wp14:pctWidth>
-            </wp14:sizeRelH>
-            <wp14:sizeRelV relativeFrom="margin">
-              <wp14:pctHeight>0</wp14:pctHeight>
-            </wp14:sizeRelV>
-          </wp:anchor>
-        </w:drawing>
-      </w:r>
-    </w:p>
-    <w:p/>
-    <w:p>
-      <w:r>
-        <w:rPr>
-          <w:noProof/>
-        </w:rPr>
         <mc:AlternateContent>
           <mc:Choice Requires="wps">
             <w:drawing>
-              <wp:anchor distT="0" distB="0" distL="114300" distR="114300" simplePos="0" relativeHeight="251694080" behindDoc="0" locked="0" layoutInCell="1" allowOverlap="1" wp14:anchorId="2A1C8218" wp14:editId="099AAF38">
+              <wp:anchor distT="0" distB="0" distL="114300" distR="114300" simplePos="0" relativeHeight="251694080" behindDoc="0" locked="0" layoutInCell="1" allowOverlap="1" wp14:anchorId="2A1C8218" wp14:editId="001138EF">
                 <wp:simplePos x="0" y="0"/>
                 <wp:positionH relativeFrom="margin">
                   <wp:align>left</wp:align>
                 </wp:positionH>
                 <wp:positionV relativeFrom="paragraph">
-                  <wp:posOffset>13335</wp:posOffset>
+                  <wp:posOffset>3548380</wp:posOffset>
                 </wp:positionV>
                 <wp:extent cx="5748655" cy="200025"/>
                 <wp:effectExtent l="0" t="0" r="4445" b="9525"/>
@@ -3664,7 +3743,7 @@
           </mc:Choice>
           <mc:Fallback>
             <w:pict>
-              <v:shape w14:anchorId="2A1C8218" id="Textfeld 36" o:spid="_x0000_s1029" type="#_x0000_t202" style="position:absolute;margin-left:0;margin-top:1.05pt;width:452.65pt;height:15.75pt;z-index:251694080;visibility:visible;mso-wrap-style:square;mso-height-percent:0;mso-wrap-distance-left:9pt;mso-wrap-distance-top:0;mso-wrap-distance-right:9pt;mso-wrap-distance-bottom:0;mso-position-horizontal:left;mso-position-horizontal-relative:margin;mso-position-vertical:absolute;mso-position-vertical-relative:text;mso-height-percent:0;mso-height-relative:margin;v-text-anchor:top" o:gfxdata="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" stroked="f">
+              <v:shape w14:anchorId="2A1C8218" id="Textfeld 36" o:spid="_x0000_s1029" type="#_x0000_t202" style="position:absolute;margin-left:0;margin-top:279.4pt;width:452.65pt;height:15.75pt;z-index:251694080;visibility:visible;mso-wrap-style:square;mso-height-percent:0;mso-wrap-distance-left:9pt;mso-wrap-distance-top:0;mso-wrap-distance-right:9pt;mso-wrap-distance-bottom:0;mso-position-horizontal:left;mso-position-horizontal-relative:margin;mso-position-vertical:absolute;mso-position-vertical-relative:text;mso-height-percent:0;mso-height-relative:margin;v-text-anchor:top" o:gfxdata="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" stroked="f">
                 <v:textbox inset="0,0,0,0">
                   <w:txbxContent>
                     <w:p>
@@ -3718,24 +3797,67 @@
           </mc:Fallback>
         </mc:AlternateContent>
       </w:r>
-    </w:p>
-    <w:p/>
-    <w:p/>
-    <w:p/>
-    <w:p/>
-    <w:p/>
-    <w:p/>
-    <w:p/>
-    <w:p/>
-    <w:p/>
-    <w:p/>
-    <w:p/>
-    <w:p/>
-    <w:p/>
-    <w:p/>
-    <w:p/>
-    <w:p/>
-    <w:p/>
+      <w:r>
+        <w:rPr>
+          <w:noProof/>
+        </w:rPr>
+        <w:drawing>
+          <wp:anchor distT="0" distB="0" distL="114300" distR="114300" simplePos="0" relativeHeight="251692032" behindDoc="0" locked="0" layoutInCell="1" allowOverlap="1" wp14:anchorId="0DF76A9D" wp14:editId="6A4DAB9B">
+            <wp:simplePos x="0" y="0"/>
+            <wp:positionH relativeFrom="margin">
+              <wp:align>left</wp:align>
+            </wp:positionH>
+            <wp:positionV relativeFrom="paragraph">
+              <wp:posOffset>0</wp:posOffset>
+            </wp:positionV>
+            <wp:extent cx="5678678" cy="3417697"/>
+            <wp:effectExtent l="0" t="0" r="0" b="0"/>
+            <wp:wrapTopAndBottom/>
+            <wp:docPr id="35" name="graphics1"/>
+            <wp:cNvGraphicFramePr>
+              <a:graphicFrameLocks xmlns:a="http://schemas.openxmlformats.org/drawingml/2006/main" noChangeAspect="1"/>
+            </wp:cNvGraphicFramePr>
+            <a:graphic xmlns:a="http://schemas.openxmlformats.org/drawingml/2006/main">
+              <a:graphicData uri="http://schemas.openxmlformats.org/drawingml/2006/picture">
+                <pic:pic xmlns:pic="http://schemas.openxmlformats.org/drawingml/2006/picture">
+                  <pic:nvPicPr>
+                    <pic:cNvPr id="0" name=""/>
+                    <pic:cNvPicPr/>
+                  </pic:nvPicPr>
+                  <pic:blipFill>
+                    <a:blip r:embed="rId22">
+                      <a:extLst>
+                        <a:ext uri="{28A0092B-C50C-407E-A947-70E740481C1C}">
+                          <a14:useLocalDpi xmlns:a14="http://schemas.microsoft.com/office/drawing/2010/main" val="0"/>
+                        </a:ext>
+                      </a:extLst>
+                    </a:blip>
+                    <a:stretch>
+                      <a:fillRect/>
+                    </a:stretch>
+                  </pic:blipFill>
+                  <pic:spPr>
+                    <a:xfrm>
+                      <a:off x="0" y="0"/>
+                      <a:ext cx="5678678" cy="3417697"/>
+                    </a:xfrm>
+                    <a:prstGeom prst="rect">
+                      <a:avLst/>
+                    </a:prstGeom>
+                  </pic:spPr>
+                </pic:pic>
+              </a:graphicData>
+            </a:graphic>
+            <wp14:sizeRelH relativeFrom="margin">
+              <wp14:pctWidth>0</wp14:pctWidth>
+            </wp14:sizeRelH>
+            <wp14:sizeRelV relativeFrom="margin">
+              <wp14:pctHeight>0</wp14:pctHeight>
+            </wp14:sizeRelV>
+          </wp:anchor>
+        </w:drawing>
+      </w:r>
+    </w:p>
     <w:p/>
     <w:p>
       <w:pPr>
@@ -3745,12 +3867,11 @@
           <w:lang w:val="de-DE"/>
         </w:rPr>
       </w:pPr>
-      <w:bookmarkStart w:id="47" w:name="_Toc510518631"/>
+      <w:bookmarkStart w:id="47" w:name="_Toc510784564"/>
       <w:r>
         <w:rPr>
           <w:lang w:val="de-DE"/>
         </w:rPr>
-        <w:lastRenderedPageBreak/>
         <w:t>Detailseite des Artikels</w:t>
       </w:r>
       <w:bookmarkEnd w:id="47"/>
@@ -3785,7 +3906,7 @@
           <w:noProof/>
         </w:rPr>
         <w:drawing>
-          <wp:anchor distT="0" distB="0" distL="114300" distR="114300" simplePos="0" relativeHeight="251687936" behindDoc="0" locked="0" layoutInCell="1" allowOverlap="1" wp14:anchorId="17BEE413" wp14:editId="108E7D2E">
+          <wp:anchor distT="0" distB="0" distL="114300" distR="114300" simplePos="0" relativeHeight="251687936" behindDoc="0" locked="0" layoutInCell="1" allowOverlap="1" wp14:anchorId="17BEE413" wp14:editId="5EB95F70">
             <wp:simplePos x="0" y="0"/>
             <wp:positionH relativeFrom="margin">
               <wp:align>left</wp:align>
@@ -3848,7 +3969,6 @@
         </w:drawing>
       </w:r>
     </w:p>
-    <w:p/>
     <w:p>
       <w:r>
         <w:rPr>
@@ -3857,13 +3977,13 @@
         <mc:AlternateContent>
           <mc:Choice Requires="wps">
             <w:drawing>
-              <wp:anchor distT="0" distB="0" distL="114300" distR="114300" simplePos="0" relativeHeight="251696128" behindDoc="0" locked="0" layoutInCell="1" allowOverlap="1" wp14:anchorId="0C5EE490" wp14:editId="460832FC">
+              <wp:anchor distT="0" distB="0" distL="114300" distR="114300" simplePos="0" relativeHeight="251696128" behindDoc="0" locked="0" layoutInCell="1" allowOverlap="1" wp14:anchorId="0C5EE490" wp14:editId="13454066">
                 <wp:simplePos x="0" y="0"/>
                 <wp:positionH relativeFrom="margin">
                   <wp:align>left</wp:align>
                 </wp:positionH>
                 <wp:positionV relativeFrom="paragraph">
-                  <wp:posOffset>12065</wp:posOffset>
+                  <wp:posOffset>2450465</wp:posOffset>
                 </wp:positionV>
                 <wp:extent cx="5748655" cy="200025"/>
                 <wp:effectExtent l="0" t="0" r="4445" b="9525"/>
@@ -3970,7 +4090,7 @@
           </mc:Choice>
           <mc:Fallback>
             <w:pict>
-              <v:shape w14:anchorId="0C5EE490" id="Textfeld 37" o:spid="_x0000_s1030" type="#_x0000_t202" style="position:absolute;margin-left:0;margin-top:.95pt;width:452.65pt;height:15.75pt;z-index:251696128;visibility:visible;mso-wrap-style:square;mso-height-percent:0;mso-wrap-distance-left:9pt;mso-wrap-distance-top:0;mso-wrap-distance-right:9pt;mso-wrap-distance-bottom:0;mso-position-horizontal:left;mso-position-horizontal-relative:margin;mso-position-vertical:absolute;mso-position-vertical-relative:text;mso-height-percent:0;mso-height-relative:margin;v-text-anchor:top" o:gfxdata="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" stroked="f">
+              <v:shape w14:anchorId="0C5EE490" id="Textfeld 37" o:spid="_x0000_s1030" type="#_x0000_t202" style="position:absolute;margin-left:0;margin-top:192.95pt;width:452.65pt;height:15.75pt;z-index:251696128;visibility:visible;mso-wrap-style:square;mso-height-percent:0;mso-wrap-distance-left:9pt;mso-wrap-distance-top:0;mso-wrap-distance-right:9pt;mso-wrap-distance-bottom:0;mso-position-horizontal:left;mso-position-horizontal-relative:margin;mso-position-vertical:absolute;mso-position-vertical-relative:text;mso-height-percent:0;mso-height-relative:margin;v-text-anchor:top" o:gfxdata="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" stroked="f">
                 <v:textbox inset="0,0,0,0">
                   <w:txbxContent>
                     <w:p>
@@ -4042,23 +4162,6 @@
       </w:r>
     </w:p>
     <w:p/>
-    <w:p/>
-    <w:p/>
-    <w:p/>
-    <w:p/>
-    <w:p/>
-    <w:p/>
-    <w:p/>
-    <w:p/>
-    <w:p/>
-    <w:p/>
-    <w:p/>
-    <w:p/>
-    <w:p/>
-    <w:p/>
-    <w:p/>
-    <w:p/>
-    <w:p/>
     <w:p>
       <w:pPr>
         <w:pStyle w:val="berschrift2"/>
@@ -4067,13 +4170,19 @@
           <w:lang w:val="de-DE"/>
         </w:rPr>
       </w:pPr>
-      <w:bookmarkStart w:id="48" w:name="_Toc510518632"/>
+      <w:bookmarkStart w:id="48" w:name="_Toc510784565"/>
       <w:r>
         <w:rPr>
           <w:lang w:val="de-DE"/>
         </w:rPr>
         <w:lastRenderedPageBreak/>
-        <w:t>Bestellung, Schritt 2</w:t>
+        <w:t>B</w:t>
+      </w:r>
+      <w:r>
+        <w:rPr>
+          <w:lang w:val="de-DE"/>
+        </w:rPr>
+        <w:t>estellung, Schritt 2</w:t>
       </w:r>
       <w:bookmarkEnd w:id="48"/>
     </w:p>
@@ -4835,7 +4944,7 @@
                             <w:rPr>
                               <w:noProof/>
                             </w:rPr>
-                            <w:t>7</w:t>
+                            <w:t>5</w:t>
                           </w:r>
                           <w:r>
                             <w:rPr>
@@ -4846,27 +4955,14 @@
                           <w:r>
                             <w:t>/</w:t>
                           </w:r>
-                          <w:r>
-                            <w:fldChar w:fldCharType="begin"/>
-                          </w:r>
-                          <w:r>
-                            <w:instrText xml:space="preserve"> NUMPAGES  </w:instrText>
-                          </w:r>
-                          <w:r>
-                            <w:fldChar w:fldCharType="separate"/>
-                          </w:r>
-                          <w:r>
-                            <w:rPr>
-                              <w:noProof/>
-                            </w:rPr>
-                            <w:t>12</w:t>
-                          </w:r>
-                          <w:r>
-                            <w:rPr>
-                              <w:noProof/>
-                            </w:rPr>
-                            <w:fldChar w:fldCharType="end"/>
-                          </w:r>
+                          <w:fldSimple w:instr=" NUMPAGES  ">
+                            <w:r>
+                              <w:rPr>
+                                <w:noProof/>
+                              </w:rPr>
+                              <w:t>11</w:t>
+                            </w:r>
+                          </w:fldSimple>
                         </w:p>
                         <w:p>
                           <w:pPr>
@@ -4892,11 +4988,7 @@
         </mc:Choice>
         <mc:Fallback>
           <w:pict>
-            <v:shapetype w14:anchorId="102253F1" id="_x0000_t202" coordsize="21600,21600" o:spt="202" path="m,l,21600r21600,l21600,xe">
-              <v:stroke joinstyle="miter"/>
-              <v:path gradientshapeok="t" o:connecttype="rect"/>
-            </v:shapetype>
-            <v:shape id="Text Box 21" o:spid="_x0000_s1034" type="#_x0000_t202" style="position:absolute;left:0;text-align:left;margin-left:435.75pt;margin-top:-30.4pt;width:29.2pt;height:33.5pt;z-index:251658752;visibility:visible;mso-wrap-style:none;mso-width-percent:0;mso-height-percent:0;mso-wrap-distance-left:9pt;mso-wrap-distance-top:0;mso-wrap-distance-right:9pt;mso-wrap-distance-bottom:0;mso-position-horizontal:absolute;mso-position-horizontal-relative:text;mso-position-vertical:absolute;mso-position-vertical-relative:text;mso-width-percent:0;mso-height-percent:0;mso-width-relative:page;mso-height-relative:page;v-text-anchor:top" o:gfxdata="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" filled="f" stroked="f">
+            <v:shape w14:anchorId="102253F1" id="Text Box 21" o:spid="_x0000_s1034" type="#_x0000_t202" style="position:absolute;left:0;text-align:left;margin-left:435.75pt;margin-top:-30.4pt;width:29.2pt;height:33.5pt;z-index:251658752;visibility:visible;mso-wrap-style:none;mso-width-percent:0;mso-height-percent:0;mso-wrap-distance-left:9pt;mso-wrap-distance-top:0;mso-wrap-distance-right:9pt;mso-wrap-distance-bottom:0;mso-position-horizontal:absolute;mso-position-horizontal-relative:text;mso-position-vertical:absolute;mso-position-vertical-relative:text;mso-width-percent:0;mso-height-percent:0;mso-width-relative:page;mso-height-relative:page;v-text-anchor:top" o:gfxdata="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" filled="f" stroked="f">
               <v:textbox>
                 <w:txbxContent>
                   <w:p>
@@ -4916,7 +5008,7 @@
                       <w:rPr>
                         <w:noProof/>
                       </w:rPr>
-                      <w:t>7</w:t>
+                      <w:t>5</w:t>
                     </w:r>
                     <w:r>
                       <w:rPr>
@@ -4927,27 +5019,14 @@
                     <w:r>
                       <w:t>/</w:t>
                     </w:r>
-                    <w:r>
-                      <w:fldChar w:fldCharType="begin"/>
-                    </w:r>
-                    <w:r>
-                      <w:instrText xml:space="preserve"> NUMPAGES  </w:instrText>
-                    </w:r>
-                    <w:r>
-                      <w:fldChar w:fldCharType="separate"/>
-                    </w:r>
-                    <w:r>
-                      <w:rPr>
-                        <w:noProof/>
-                      </w:rPr>
-                      <w:t>12</w:t>
-                    </w:r>
-                    <w:r>
-                      <w:rPr>
-                        <w:noProof/>
-                      </w:rPr>
-                      <w:fldChar w:fldCharType="end"/>
-                    </w:r>
+                    <w:fldSimple w:instr=" NUMPAGES  ">
+                      <w:r>
+                        <w:rPr>
+                          <w:noProof/>
+                        </w:rPr>
+                        <w:t>11</w:t>
+                      </w:r>
+                    </w:fldSimple>
                   </w:p>
                   <w:p>
                     <w:pPr>
@@ -8252,7 +8331,7 @@
 </file>
 
 <file path=customXml/itemProps1.xml><?xml version="1.0" encoding="utf-8"?>
-<ds:datastoreItem xmlns:ds="http://schemas.openxmlformats.org/officeDocument/2006/customXml" ds:itemID="{502088CD-8EBC-489E-9A16-34F5D1D4295A}">
+<ds:datastoreItem xmlns:ds="http://schemas.openxmlformats.org/officeDocument/2006/customXml" ds:itemID="{0CED675B-A089-45DE-AB31-90AEEFA67E75}">
   <ds:schemaRefs>
     <ds:schemaRef ds:uri="http://schemas.openxmlformats.org/officeDocument/2006/bibliography"/>
   </ds:schemaRefs>

</xml_diff>